<commit_message>
v1.1: New Exp9.docx was added
</commit_message>
<xml_diff>
--- a/Exp9.docx
+++ b/Exp9.docx
@@ -249,6 +249,16 @@
     <w:p>
       <w:r>
         <w:t>Would you like to save it or add any additional formatting?</w:t>
+      </w:r>
+    </w:p>
+    <w:p/>
+    <w:p>
+      <w:r>
+        <w:t xml:space="preserve">Hello </w:t>
+      </w:r>
+      <w:r>
+        <w:br/>
+        <w:t>I am Kavya</w:t>
       </w:r>
     </w:p>
     <w:sectPr>

</xml_diff>